<commit_message>
added a third page
</commit_message>
<xml_diff>
--- a/mybook fridah bitutu.docx
+++ b/mybook fridah bitutu.docx
@@ -36,7 +36,7 @@
               <w:lang w:val="en-US" w:eastAsia="zh-TW"/>
             </w:rPr>
             <w:pict>
-              <v:group id="_x0000_s1095" style="position:absolute;margin-left:-74.15pt;margin-top:8pt;width:727.75pt;height:887.7pt;z-index:251660288;mso-width-percent:1000;mso-height-percent:1000;mso-position-horizontal-relative:page;mso-position-vertical-relative:margin;mso-width-percent:1000;mso-height-percent:1000;mso-height-relative:margin" coordorigin=",1440" coordsize="12239,12960" o:allowincell="f">
+              <v:group id="_x0000_s1095" style="position:absolute;margin-left:-74.15pt;margin-top:8pt;width:727.75pt;height:887.7pt;z-index:251658752;mso-width-percent:1000;mso-height-percent:1000;mso-position-horizontal-relative:page;mso-position-vertical-relative:margin;mso-width-percent:1000;mso-height-percent:1000;mso-height-relative:margin" coordorigin=",1440" coordsize="12239,12960" o:allowincell="f">
                 <v:group id="_x0000_s1096" style="position:absolute;top:9661;width:12239;height:4739;mso-width-percent:1000;mso-height-percent:300;mso-position-horizontal:center;mso-position-horizontal-relative:margin;mso-position-vertical:bottom;mso-position-vertical-relative:margin;mso-width-percent:1000;mso-height-percent:300" coordorigin="-6,3399" coordsize="12197,4253">
                   <v:group id="_x0000_s1097" style="position:absolute;left:-6;top:3717;width:12189;height:3550" coordorigin="18,7468" coordsize="12189,3550">
                     <v:shape id="_x0000_s1098" style="position:absolute;left:18;top:7837;width:7132;height:2863;mso-width-relative:page;mso-height-relative:page" coordsize="7132,2863" path="m,l17,2863,7132,2578r,-2378l,xe" fillcolor="#adccea [1620]" stroked="f">
@@ -196,9 +196,6 @@
                           </w:rPr>
                           <w:alias w:val="Title"/>
                           <w:id w:val="15866532"/>
-                          <w:placeholder>
-                            <w:docPart w:val="CF866745CEB04EAE9B2C5118730F8A15"/>
-                          </w:placeholder>
                           <w:dataBinding w:prefixMappings="xmlns:ns0='http://schemas.openxmlformats.org/package/2006/metadata/core-properties' xmlns:ns1='http://purl.org/dc/elements/1.1/'" w:xpath="/ns0:coreProperties[1]/ns1:title[1]" w:storeItemID="{6C3C8BC8-F283-45AE-878A-BAB7291924A1}"/>
                           <w:text/>
                         </w:sdtPr>
@@ -586,7 +583,7 @@
             <v:path arrowok="t" fillok="f" o:connecttype="none"/>
             <o:lock v:ext="edit" shapetype="t"/>
           </v:shapetype>
-          <v:shape id="_x0000_s1112" type="#_x0000_t32" style="position:absolute;left:0;text-align:left;margin-left:104.25pt;margin-top:80.9pt;width:384.85pt;height:.05pt;z-index:251658240" o:connectortype="straight"/>
+          <v:shape id="_x0000_s1112" type="#_x0000_t32" style="position:absolute;left:0;text-align:left;margin-left:104.25pt;margin-top:80.9pt;width:384.85pt;height:.05pt;z-index:251656704" o:connectortype="straight"/>
         </w:pict>
       </w:r>
       <w:r>
@@ -599,7 +596,7 @@
           <w:lang w:val="en-US"/>
         </w:rPr>
         <w:pict>
-          <v:shape id="_x0000_s1111" type="#_x0000_t32" style="position:absolute;left:0;text-align:left;margin-left:75.75pt;margin-top:80.8pt;width:.05pt;height:.05pt;z-index:251658240" o:connectortype="straight"/>
+          <v:shape id="_x0000_s1111" type="#_x0000_t32" style="position:absolute;left:0;text-align:left;margin-left:75.75pt;margin-top:80.8pt;width:.05pt;height:.05pt;z-index:251657728" o:connectortype="straight"/>
         </w:pict>
       </w:r>
       <w:r>
@@ -646,12 +643,12 @@
     </w:p>
     <w:p>
       <w:pPr>
-        <w:rPr>
-          <w:b/>
-          <w:bCs/>
-          <w:color w:val="44546A" w:themeColor="text2"/>
-          <w:sz w:val="72"/>
-          <w:szCs w:val="72"/>
+        <w:jc w:val="center"/>
+        <w:rPr>
+          <w:rFonts w:ascii="Adobe Myungjo Std M" w:eastAsia="Adobe Myungjo Std M" w:hAnsi="Adobe Myungjo Std M"/>
+          <w:b/>
+          <w:sz w:val="32"/>
+          <w:szCs w:val="32"/>
         </w:rPr>
       </w:pPr>
       <w:r>
@@ -665,6 +662,112 @@
         <w:lastRenderedPageBreak/>
         <w:br w:type="page"/>
       </w:r>
+      <w:r>
+        <w:rPr>
+          <w:rFonts w:ascii="Adobe Myungjo Std M" w:eastAsia="Adobe Myungjo Std M" w:hAnsi="Adobe Myungjo Std M"/>
+          <w:b/>
+          <w:sz w:val="32"/>
+          <w:szCs w:val="32"/>
+        </w:rPr>
+        <w:lastRenderedPageBreak/>
+        <w:t>I’VE HEARD THERE’S GOING TO BE A RECESSION; I’VE DECIDED NOT TO PARTICIPATE</w:t>
+      </w:r>
+    </w:p>
+    <w:p>
+      <w:pPr>
+        <w:rPr>
+          <w:rFonts w:ascii="Aparajita" w:eastAsia="Adobe Myungjo Std M" w:hAnsi="Aparajita" w:cs="Aparajita"/>
+          <w:sz w:val="32"/>
+          <w:szCs w:val="32"/>
+        </w:rPr>
+      </w:pPr>
+      <w:r>
+        <w:rPr>
+          <w:rFonts w:ascii="Aparajita" w:eastAsia="Adobe Myungjo Std M" w:hAnsi="Aparajita" w:cs="Aparajita"/>
+          <w:sz w:val="32"/>
+          <w:szCs w:val="32"/>
+        </w:rPr>
+        <w:t xml:space="preserve">A friend of mine owns a Lexus dealership in Southern California. When war in the Middle East broke out, people stopped coming in to buy Lexus’s. My friend and his sales team knew that if they didn’t change their response </w:t>
+      </w:r>
+      <w:r>
+        <w:rPr>
+          <w:rFonts w:ascii="Aparajita" w:eastAsia="MS Mincho" w:hAnsi="Aparajita" w:cs="Aparajita"/>
+          <w:sz w:val="32"/>
+          <w:szCs w:val="32"/>
+        </w:rPr>
+        <w:t xml:space="preserve">(R) </w:t>
+      </w:r>
+      <w:r>
+        <w:rPr>
+          <w:rFonts w:ascii="Aparajita" w:eastAsia="Adobe Myungjo Std M" w:hAnsi="Aparajita" w:cs="Aparajita"/>
+          <w:sz w:val="32"/>
+          <w:szCs w:val="32"/>
+        </w:rPr>
+        <w:t>to the event (E) of nobody coming into the showroom, they were going to slowly go out of business. Their normal response (R) would have been to continue placing ads in the newspaper and on the radio then wait for people to come into the dealership. But that wasn’t working. The outcome (O) they were getting was a steady decrease in sales. So they tried a number of things. The one that worked was driving a fleet of new cars out to where the rich people were-the country clubs, marinas, and polo grounds, parties in Beverly Hills, Westlake Village and Lake Sherwood- and then inviting them to take a spin in a new Lexus.</w:t>
+      </w:r>
+    </w:p>
+    <w:p>
+      <w:pPr>
+        <w:rPr>
+          <w:rFonts w:ascii="Aparajita" w:eastAsia="Adobe Myungjo Std M" w:hAnsi="Aparajita" w:cs="Aparajita"/>
+          <w:sz w:val="32"/>
+          <w:szCs w:val="32"/>
+        </w:rPr>
+      </w:pPr>
+      <w:r>
+        <w:rPr>
+          <w:rFonts w:ascii="Aparajita" w:eastAsia="Adobe Myungjo Std M" w:hAnsi="Aparajita" w:cs="Aparajita"/>
+          <w:sz w:val="32"/>
+          <w:szCs w:val="32"/>
+        </w:rPr>
+        <w:t xml:space="preserve">Now think about this…have you ever test-driven a new car and then got back into your old car? Remember that feeling of dissatisfaction you felt as you compared your old car to the new car you had just driven? Your old car was fine up until then. The same thing happened with these folks. After test-driving the new car a high percentage of the people bought or leased a new Lexus. </w:t>
+      </w:r>
+    </w:p>
+    <w:p>
+      <w:pPr>
+        <w:rPr>
+          <w:rFonts w:ascii="Aparajita" w:eastAsia="Adobe Myungjo Std M" w:hAnsi="Aparajita" w:cs="Aparajita"/>
+          <w:sz w:val="32"/>
+          <w:szCs w:val="32"/>
+        </w:rPr>
+      </w:pPr>
+      <w:r>
+        <w:rPr>
+          <w:rFonts w:ascii="Aparajita" w:eastAsia="Adobe Myungjo Std M" w:hAnsi="Aparajita" w:cs="Aparajita"/>
+          <w:sz w:val="32"/>
+          <w:szCs w:val="32"/>
+        </w:rPr>
+        <w:t>The dealership had changed their response (R) to an (E) – the war – until they got the outcome (O)-increased sales-</w:t>
+      </w:r>
+      <w:proofErr w:type="gramStart"/>
+      <w:r>
+        <w:rPr>
+          <w:rFonts w:ascii="Aparajita" w:eastAsia="Adobe Myungjo Std M" w:hAnsi="Aparajita" w:cs="Aparajita"/>
+          <w:sz w:val="32"/>
+          <w:szCs w:val="32"/>
+        </w:rPr>
+        <w:t>that</w:t>
+      </w:r>
+      <w:proofErr w:type="gramEnd"/>
+      <w:r>
+        <w:rPr>
+          <w:rFonts w:ascii="Aparajita" w:eastAsia="Adobe Myungjo Std M" w:hAnsi="Aparajita" w:cs="Aparajita"/>
+          <w:sz w:val="32"/>
+          <w:szCs w:val="32"/>
+        </w:rPr>
+        <w:t xml:space="preserve"> they wanted. They actually ended up selling more cars per week than before the war broke out.</w:t>
+      </w:r>
+    </w:p>
+    <w:p>
+      <w:pPr>
+        <w:rPr>
+          <w:b/>
+          <w:bCs/>
+          <w:color w:val="44546A" w:themeColor="text2"/>
+          <w:sz w:val="72"/>
+          <w:szCs w:val="72"/>
+        </w:rPr>
+      </w:pPr>
     </w:p>
     <w:p>
       <w:pPr>
@@ -964,36 +1067,6 @@
         </w:p>
       </w:docPartBody>
     </w:docPart>
-    <w:docPart>
-      <w:docPartPr>
-        <w:name w:val="C038EA8629CB49BBAC9B7022171FA8A1"/>
-        <w:category>
-          <w:name w:val="General"/>
-          <w:gallery w:val="placeholder"/>
-        </w:category>
-        <w:types>
-          <w:type w:val="bbPlcHdr"/>
-        </w:types>
-        <w:behaviors>
-          <w:behavior w:val="content"/>
-        </w:behaviors>
-        <w:guid w:val="{60F38428-1E71-46F5-BC54-88B183D26212}"/>
-      </w:docPartPr>
-      <w:docPartBody>
-        <w:p>
-          <w:pPr>
-            <w:pStyle w:val="C038EA8629CB49BBAC9B7022171FA8A1"/>
-          </w:pPr>
-          <w:r>
-            <w:rPr>
-              <w:sz w:val="96"/>
-              <w:szCs w:val="96"/>
-            </w:rPr>
-            <w:t>[Year]</w:t>
-          </w:r>
-        </w:p>
-      </w:docPartBody>
-    </w:docPart>
   </w:docParts>
 </w:glossaryDocument>
 </file>
@@ -1038,6 +1111,22 @@
     <w:pitch w:val="variable"/>
     <w:sig w:usb0="00000203" w:usb1="29D72C10" w:usb2="00000010" w:usb3="00000000" w:csb0="002A0005" w:csb1="00000000"/>
   </w:font>
+  <w:font w:name="Aparajita">
+    <w:panose1 w:val="020B0604020202020204"/>
+    <w:charset w:val="00"/>
+    <w:family w:val="swiss"/>
+    <w:pitch w:val="variable"/>
+    <w:sig w:usb0="00008003" w:usb1="00000000" w:usb2="00000000" w:usb3="00000000" w:csb0="00000001" w:csb1="00000000"/>
+  </w:font>
+  <w:font w:name="MS Mincho">
+    <w:altName w:val="ＭＳ 明朝"/>
+    <w:panose1 w:val="02020609040205080304"/>
+    <w:charset w:val="80"/>
+    <w:family w:val="roman"/>
+    <w:notTrueType/>
+    <w:pitch w:val="fixed"/>
+    <w:sig w:usb0="00000001" w:usb1="08070000" w:usb2="00000010" w:usb3="00000000" w:csb0="00020000" w:csb1="00000000"/>
+  </w:font>
   <w:font w:name="Calibri Light">
     <w:panose1 w:val="020F0302020204030204"/>
     <w:charset w:val="00"/>
@@ -1068,6 +1157,7 @@
     <w:rsid w:val="00183D7A"/>
     <w:rsid w:val="007C2391"/>
     <w:rsid w:val="00BD54DA"/>
+    <w:rsid w:val="00C5488C"/>
     <w:rsid w:val="00DA574A"/>
     <w:rsid w:val="00ED70FA"/>
   </w:rsids>
@@ -1736,7 +1826,7 @@
   <a:extraClrSchemeLst/>
   <a:extLst>
     <a:ext uri="{05A4C25C-085E-4340-85A3-A5531E510DB2}">
-      <thm15:themeFamily xmlns="" xmlns:thm15="http://schemas.microsoft.com/office/thememl/2012/main" name="Office Theme" id="{62F939B6-93AF-4DB8-9C6B-D6C7DFDC589F}" vid="{4A3C46E8-61CC-4603-A589-7422A47A8E4A}"/>
+      <thm15:themeFamily xmlns:thm15="http://schemas.microsoft.com/office/thememl/2012/main" xmlns="" name="Office Theme" id="{62F939B6-93AF-4DB8-9C6B-D6C7DFDC589F}" vid="{4A3C46E8-61CC-4603-A589-7422A47A8E4A}"/>
     </a:ext>
   </a:extLst>
 </a:theme>

</xml_diff>